<commit_message>
Documentação - atualização do Banco de dados
</commit_message>
<xml_diff>
--- a/Projeto/Documentação/Documentacao-GrapeSci.docx
+++ b/Projeto/Documentação/Documentacao-GrapeSci.docx
@@ -674,27 +674,55 @@
         <w:rPr>
           <w:rFonts w:eastAsiaTheme="minorEastAsia"/>
         </w:rPr>
-        <w:t xml:space="preserve"> " Agrivale ". Esta empresa se dedica ao cultivo de uvas de qualidade para a produção de vinhos finos e sucos de uva.</w:t>
-      </w:r>
-    </w:p>
-    <w:p>
-      <w:pPr>
-        <w:rPr>
-          <w:rFonts w:eastAsiaTheme="minorEastAsia"/>
-        </w:rPr>
-      </w:pPr>
-    </w:p>
-    <w:p>
-      <w:pPr>
-        <w:rPr>
-          <w:rFonts w:eastAsiaTheme="minorEastAsia"/>
-        </w:rPr>
-      </w:pPr>
-      <w:r>
-        <w:rPr>
-          <w:rFonts w:eastAsiaTheme="minorEastAsia"/>
-        </w:rPr>
-        <w:t>Ao implementar o sensor de temperatura e umidade para plantas em seus vinhedos, a " Agrivale " teria acesso a informações precisas sobre o nível de umidade do solo em suas plantações de uva. Isso permitiria que a empresa monitorasse de perto as condições de umidade do solo, garantindo que as videiras recebessem a quantidade adequada de água para um crescimento saudável e a produção de uvas de alta qualidade, reduzindo drasticamente o uso de produtos químicos e garantindo uma sustentabilidade ambiental.</w:t>
+        <w:t xml:space="preserve"> " </w:t>
+      </w:r>
+      <w:proofErr w:type="spellStart"/>
+      <w:r>
+        <w:rPr>
+          <w:rFonts w:eastAsiaTheme="minorEastAsia"/>
+        </w:rPr>
+        <w:t>Agrivale</w:t>
+      </w:r>
+      <w:proofErr w:type="spellEnd"/>
+      <w:r>
+        <w:rPr>
+          <w:rFonts w:eastAsiaTheme="minorEastAsia"/>
+        </w:rPr>
+        <w:t xml:space="preserve"> ". Esta empresa se dedica ao cultivo de uvas de qualidade para a produção de vinhos finos e sucos de uva.</w:t>
+      </w:r>
+    </w:p>
+    <w:p>
+      <w:pPr>
+        <w:rPr>
+          <w:rFonts w:eastAsiaTheme="minorEastAsia"/>
+        </w:rPr>
+      </w:pPr>
+    </w:p>
+    <w:p>
+      <w:pPr>
+        <w:rPr>
+          <w:rFonts w:eastAsiaTheme="minorEastAsia"/>
+        </w:rPr>
+      </w:pPr>
+      <w:r>
+        <w:rPr>
+          <w:rFonts w:eastAsiaTheme="minorEastAsia"/>
+        </w:rPr>
+        <w:t xml:space="preserve">Ao implementar o sensor de temperatura e umidade para plantas em seus vinhedos, a " </w:t>
+      </w:r>
+      <w:proofErr w:type="spellStart"/>
+      <w:r>
+        <w:rPr>
+          <w:rFonts w:eastAsiaTheme="minorEastAsia"/>
+        </w:rPr>
+        <w:t>Agrivale</w:t>
+      </w:r>
+      <w:proofErr w:type="spellEnd"/>
+      <w:r>
+        <w:rPr>
+          <w:rFonts w:eastAsiaTheme="minorEastAsia"/>
+        </w:rPr>
+        <w:t xml:space="preserve"> " teria acesso a informações precisas sobre o nível de umidade do solo em suas plantações de uva. Isso permitiria que a empresa monitorasse de perto as condições de umidade do solo, garantindo que as videiras recebessem a quantidade adequada de água para um crescimento saudável e a produção de uvas de alta qualidade, reduzindo drasticamente o uso de produtos químicos e garantindo uma sustentabilidade ambiental.</w:t>
       </w:r>
     </w:p>
     <w:p>
@@ -720,7 +748,21 @@
         <w:rPr>
           <w:rFonts w:eastAsiaTheme="minorEastAsia"/>
         </w:rPr>
-        <w:t>Com o sensor de temperatura e umidade para plantas, a " Agrivale " poderia evitar tanto a irrigação excessiva, que pode levar a problemas como o apodrecimento das raízes e doenças fúngicas, quanto a irrigação insuficiente, que pode resultar em estresse hídrico nas plantas. Assim como poderia também evitar o superaquecimento do solo que é prejudicial a videira, resultando na diminuição da qualidade da uva. Isso somado se concluiria em uma maior produtividade e qualidade das uvas colhidas, contribuindo para a reputação e a competitividade da empresa no mercado de vinhos e sucos de uva.</w:t>
+        <w:t xml:space="preserve">Com o sensor de temperatura e umidade para plantas, a " </w:t>
+      </w:r>
+      <w:proofErr w:type="spellStart"/>
+      <w:r>
+        <w:rPr>
+          <w:rFonts w:eastAsiaTheme="minorEastAsia"/>
+        </w:rPr>
+        <w:t>Agrivale</w:t>
+      </w:r>
+      <w:proofErr w:type="spellEnd"/>
+      <w:r>
+        <w:rPr>
+          <w:rFonts w:eastAsiaTheme="minorEastAsia"/>
+        </w:rPr>
+        <w:t xml:space="preserve"> " poderia evitar tanto a irrigação excessiva, que pode levar a problemas como o apodrecimento das raízes e doenças fúngicas, quanto a irrigação insuficiente, que pode resultar em estresse hídrico nas plantas. Assim como poderia também evitar o superaquecimento do solo que é prejudicial a videira, resultando na diminuição da qualidade da uva. Isso somado se concluiria em uma maior produtividade e qualidade das uvas colhidas, contribuindo para a reputação e a competitividade da empresa no mercado de vinhos e sucos de uva.</w:t>
       </w:r>
     </w:p>
     <w:p>
@@ -814,7 +856,21 @@
         <w:rPr>
           <w:rFonts w:eastAsiaTheme="minorEastAsia"/>
         </w:rPr>
-        <w:t>Compreender a temperatura e a umidade do solo e do ambiente é fundamental para cultivar variedades de uvas adequadas às condições locais. Dada a diversidade climática brasileira, que abrange desde áreas semiáridas até zonas mais úmidas, diferentes gêneros de uva podem prosperar em condições específicas. Por exemplo, em áreas mais quentes e secas, como no sertão, variedades resistentes ao calor e à seca, como a uva Itália ou a uva Thompson, podem ser mais adequadas, exigindo menos água e sendo capazes de lidar com altas temperaturas. Em contraste, em regiões mais úmidas, como próximo ao litoral, uvas como a Benitaka ou a Rubi, que prosperam em climas mais frescos e úmidos, podem ser preferíveis. Portanto, compreender e monitorar de perto a temperatura e a umidade é essencial para selecionar e adequar as variedades de uva mais diversas de maneira a garantir uma produção frutífera e de máxima qualidade.</w:t>
+        <w:t xml:space="preserve">Compreender a temperatura e a umidade do solo e do ambiente é fundamental para cultivar variedades de uvas adequadas às condições locais. Dada a diversidade climática brasileira, que abrange desde áreas semiáridas até zonas mais úmidas, diferentes gêneros de uva podem prosperar em condições específicas. Por exemplo, em áreas mais quentes e secas, como no sertão, variedades resistentes ao calor e à seca, como a uva Itália ou a uva Thompson, podem ser mais adequadas, exigindo menos água e sendo capazes de lidar com altas temperaturas. Em contraste, em regiões mais úmidas, como próximo ao litoral, uvas como a </w:t>
+      </w:r>
+      <w:proofErr w:type="spellStart"/>
+      <w:r>
+        <w:rPr>
+          <w:rFonts w:eastAsiaTheme="minorEastAsia"/>
+        </w:rPr>
+        <w:t>Benitaka</w:t>
+      </w:r>
+      <w:proofErr w:type="spellEnd"/>
+      <w:r>
+        <w:rPr>
+          <w:rFonts w:eastAsiaTheme="minorEastAsia"/>
+        </w:rPr>
+        <w:t xml:space="preserve"> ou a Rubi, que prosperam em climas mais frescos e úmidos, podem ser preferíveis. Portanto, compreender e monitorar de perto a temperatura e a umidade é essencial para selecionar e adequar as variedades de uva mais diversas de maneira a garantir uma produção frutífera e de máxima qualidade.</w:t>
       </w:r>
     </w:p>
     <w:p>
@@ -1282,7 +1338,25 @@
           <w:bCs/>
           <w:color w:val="000000" w:themeColor="text1"/>
         </w:rPr>
-        <w:t xml:space="preserve">, Empresa, Estufa, Registro, Dispositivos, Plantação, Uva e </w:t>
+        <w:t>, Empresa, Registro, Dispositivos, Plantação</w:t>
+      </w:r>
+      <w:r>
+        <w:rPr>
+          <w:rFonts w:eastAsiaTheme="minorEastAsia"/>
+          <w:b/>
+          <w:bCs/>
+          <w:color w:val="000000" w:themeColor="text1"/>
+        </w:rPr>
+        <w:t>, Talhão e</w:t>
+      </w:r>
+      <w:r>
+        <w:rPr>
+          <w:rFonts w:eastAsiaTheme="minorEastAsia"/>
+          <w:b/>
+          <w:bCs/>
+          <w:color w:val="000000" w:themeColor="text1"/>
+        </w:rPr>
+        <w:t xml:space="preserve"> </w:t>
       </w:r>
       <w:r>
         <w:rPr>
@@ -1365,7 +1439,21 @@
           <w:rFonts w:eastAsiaTheme="minorEastAsia"/>
           <w:color w:val="000000" w:themeColor="text1"/>
         </w:rPr>
-        <w:t>uma empresa pode ter várias estufas;</w:t>
+        <w:t xml:space="preserve">uma empresa pode ter várias </w:t>
+      </w:r>
+      <w:r>
+        <w:rPr>
+          <w:rFonts w:eastAsiaTheme="minorEastAsia"/>
+          <w:color w:val="000000" w:themeColor="text1"/>
+        </w:rPr>
+        <w:t>plantações</w:t>
+      </w:r>
+      <w:r>
+        <w:rPr>
+          <w:rFonts w:eastAsiaTheme="minorEastAsia"/>
+          <w:color w:val="000000" w:themeColor="text1"/>
+        </w:rPr>
+        <w:t>;</w:t>
       </w:r>
     </w:p>
     <w:p>
@@ -1382,7 +1470,42 @@
           <w:rFonts w:eastAsiaTheme="minorEastAsia"/>
           <w:color w:val="000000" w:themeColor="text1"/>
         </w:rPr>
-        <w:t>uma estufa pode ter várias plantações;</w:t>
+        <w:t xml:space="preserve">uma </w:t>
+      </w:r>
+      <w:r>
+        <w:rPr>
+          <w:rFonts w:eastAsiaTheme="minorEastAsia"/>
+          <w:color w:val="000000" w:themeColor="text1"/>
+        </w:rPr>
+        <w:t>plant</w:t>
+      </w:r>
+      <w:r>
+        <w:rPr>
+          <w:rFonts w:eastAsiaTheme="minorEastAsia"/>
+          <w:color w:val="000000" w:themeColor="text1"/>
+        </w:rPr>
+        <w:t>ação</w:t>
+      </w:r>
+      <w:r>
+        <w:rPr>
+          <w:rFonts w:eastAsiaTheme="minorEastAsia"/>
+          <w:color w:val="000000" w:themeColor="text1"/>
+        </w:rPr>
+        <w:t xml:space="preserve"> pode ter vár</w:t>
+      </w:r>
+      <w:r>
+        <w:rPr>
+          <w:rFonts w:eastAsiaTheme="minorEastAsia"/>
+          <w:color w:val="000000" w:themeColor="text1"/>
+        </w:rPr>
+        <w:t>ios talhões</w:t>
+      </w:r>
+      <w:r>
+        <w:rPr>
+          <w:rFonts w:eastAsiaTheme="minorEastAsia"/>
+          <w:color w:val="000000" w:themeColor="text1"/>
+        </w:rPr>
+        <w:t>;</w:t>
       </w:r>
     </w:p>
     <w:p>
@@ -1399,7 +1522,56 @@
           <w:rFonts w:eastAsiaTheme="minorEastAsia"/>
           <w:color w:val="000000" w:themeColor="text1"/>
         </w:rPr>
-        <w:t>uma plantação pode ter vários tipos de uva;</w:t>
+        <w:t>um tipo de uva pode estar em vários talhões</w:t>
+      </w:r>
+      <w:r>
+        <w:rPr>
+          <w:rFonts w:eastAsiaTheme="minorEastAsia"/>
+          <w:color w:val="000000" w:themeColor="text1"/>
+        </w:rPr>
+        <w:t>, ou seja</w:t>
+      </w:r>
+      <w:r>
+        <w:rPr>
+          <w:rFonts w:eastAsiaTheme="minorEastAsia"/>
+          <w:color w:val="000000" w:themeColor="text1"/>
+        </w:rPr>
+        <w:t>,</w:t>
+      </w:r>
+      <w:r>
+        <w:rPr>
+          <w:rFonts w:eastAsiaTheme="minorEastAsia"/>
+          <w:color w:val="000000" w:themeColor="text1"/>
+        </w:rPr>
+        <w:t xml:space="preserve"> relação 1 </w:t>
+      </w:r>
+      <w:r>
+        <w:rPr>
+          <w:rFonts w:eastAsiaTheme="minorEastAsia"/>
+          <w:color w:val="000000" w:themeColor="text1"/>
+        </w:rPr>
+        <w:t>para</w:t>
+      </w:r>
+      <w:r>
+        <w:rPr>
+          <w:rFonts w:eastAsiaTheme="minorEastAsia"/>
+          <w:color w:val="000000" w:themeColor="text1"/>
+        </w:rPr>
+        <w:t xml:space="preserve"> </w:t>
+      </w:r>
+      <w:r>
+        <w:rPr>
+          <w:rFonts w:eastAsiaTheme="minorEastAsia"/>
+          <w:color w:val="000000" w:themeColor="text1"/>
+        </w:rPr>
+        <w:t>vários</w:t>
+      </w:r>
+      <w:r>
+        <w:rPr>
+          <w:rFonts w:eastAsiaTheme="minorEastAsia"/>
+          <w:color w:val="000000" w:themeColor="text1"/>
+        </w:rPr>
+        <w:t>;</w:t>
       </w:r>
     </w:p>
     <w:p>
@@ -1411,38 +1583,6 @@
           <w:color w:val="000000" w:themeColor="text1"/>
         </w:rPr>
       </w:pPr>
-      <w:r>
-        <w:rPr>
-          <w:rFonts w:eastAsiaTheme="minorEastAsia"/>
-          <w:b/>
-          <w:bCs/>
-          <w:color w:val="000000" w:themeColor="text1"/>
-        </w:rPr>
-        <w:t>Cada tipo</w:t>
-      </w:r>
-      <w:r>
-        <w:rPr>
-          <w:rFonts w:eastAsiaTheme="minorEastAsia"/>
-          <w:color w:val="000000" w:themeColor="text1"/>
-        </w:rPr>
-        <w:t xml:space="preserve"> de uva possui </w:t>
-      </w:r>
-      <w:r>
-        <w:rPr>
-          <w:rFonts w:eastAsiaTheme="minorEastAsia"/>
-          <w:b/>
-          <w:bCs/>
-          <w:color w:val="000000" w:themeColor="text1"/>
-        </w:rPr>
-        <w:t>uma métrica</w:t>
-      </w:r>
-      <w:r>
-        <w:rPr>
-          <w:rFonts w:eastAsiaTheme="minorEastAsia"/>
-          <w:color w:val="000000" w:themeColor="text1"/>
-        </w:rPr>
-        <w:t>, ou seja, relação de um 1 para 1;</w:t>
-      </w:r>
     </w:p>
     <w:p>
       <w:pPr>
@@ -1458,7 +1598,56 @@
           <w:rFonts w:eastAsiaTheme="minorEastAsia"/>
           <w:color w:val="000000" w:themeColor="text1"/>
         </w:rPr>
-        <w:t>Uma plantação pode ter vários dispositivos;</w:t>
+        <w:t>cada</w:t>
+      </w:r>
+      <w:r>
+        <w:rPr>
+          <w:rFonts w:eastAsiaTheme="minorEastAsia"/>
+          <w:color w:val="000000" w:themeColor="text1"/>
+        </w:rPr>
+        <w:t xml:space="preserve"> talhão pode ter somente</w:t>
+      </w:r>
+      <w:r>
+        <w:rPr>
+          <w:rFonts w:eastAsiaTheme="minorEastAsia"/>
+          <w:color w:val="000000" w:themeColor="text1"/>
+        </w:rPr>
+        <w:t xml:space="preserve"> 1</w:t>
+      </w:r>
+      <w:r>
+        <w:rPr>
+          <w:rFonts w:eastAsiaTheme="minorEastAsia"/>
+          <w:color w:val="000000" w:themeColor="text1"/>
+        </w:rPr>
+        <w:t xml:space="preserve"> dispositivo</w:t>
+      </w:r>
+      <w:r>
+        <w:rPr>
+          <w:rFonts w:eastAsiaTheme="minorEastAsia"/>
+          <w:color w:val="000000" w:themeColor="text1"/>
+        </w:rPr>
+        <w:t xml:space="preserve">, ou seja, relação 1 </w:t>
+      </w:r>
+      <w:r>
+        <w:rPr>
+          <w:rFonts w:eastAsiaTheme="minorEastAsia"/>
+          <w:color w:val="000000" w:themeColor="text1"/>
+        </w:rPr>
+        <w:t>para</w:t>
+      </w:r>
+      <w:r>
+        <w:rPr>
+          <w:rFonts w:eastAsiaTheme="minorEastAsia"/>
+          <w:color w:val="000000" w:themeColor="text1"/>
+        </w:rPr>
+        <w:t xml:space="preserve"> 1</w:t>
+      </w:r>
+      <w:r>
+        <w:rPr>
+          <w:rFonts w:eastAsiaTheme="minorEastAsia"/>
+          <w:color w:val="000000" w:themeColor="text1"/>
+        </w:rPr>
+        <w:t>;</w:t>
       </w:r>
     </w:p>
     <w:p>
@@ -1533,7 +1722,15 @@
           <w:rFonts w:eastAsiaTheme="minorEastAsia"/>
           <w:color w:val="000000" w:themeColor="text1"/>
         </w:rPr>
-        <w:t xml:space="preserve"> que vai servir para fazer o cadastro e posteriormente o login. A tabela tem campos com informações pessoais dos funcionários e, também possui a chave estrangeira da empresa em que o funcionário trabalha e o cargo desse funcionário, onde vai ser adicionado uma constrain</w:t>
+        <w:t xml:space="preserve"> que vai servir para fazer o cadastro e posteriormente o login. A tabela tem campos com informações pessoais dos funcionários e, também possui a chave estrangeira da empresa em que o funcionário trabalha e o cargo desse funcionário, onde vai ser adicionado uma </w:t>
+      </w:r>
+      <w:proofErr w:type="spellStart"/>
+      <w:r>
+        <w:rPr>
+          <w:rFonts w:eastAsiaTheme="minorEastAsia"/>
+          <w:color w:val="000000" w:themeColor="text1"/>
+        </w:rPr>
+        <w:t>constrain</w:t>
       </w:r>
       <w:r>
         <w:rPr>
@@ -1542,6 +1739,7 @@
         </w:rPr>
         <w:t>t</w:t>
       </w:r>
+      <w:proofErr w:type="spellEnd"/>
       <w:r>
         <w:rPr>
           <w:rFonts w:eastAsiaTheme="minorEastAsia"/>
@@ -1557,6 +1755,7 @@
         <w:rPr>
           <w:rFonts w:eastAsiaTheme="minorEastAsia"/>
           <w:color w:val="000000" w:themeColor="text1"/>
+          <w:u w:val="single"/>
         </w:rPr>
       </w:pPr>
     </w:p>
@@ -1603,7 +1802,217 @@
           <w:rFonts w:eastAsiaTheme="minorEastAsia"/>
           <w:color w:val="000000" w:themeColor="text1"/>
         </w:rPr>
-        <w:t xml:space="preserve">serve para cadastramos a empresa e esse cadastro vai ser responsabilidade da nossa equipe (nossa regra de negócio será essa) e nela possui os dados necessário para realizarmos o registro. A tabela possui um campo chamado código de autenticação, que será gerado de forma </w:t>
+        <w:t>serve para cadastramos a empresa</w:t>
+      </w:r>
+      <w:r>
+        <w:rPr>
+          <w:rFonts w:eastAsiaTheme="minorEastAsia"/>
+          <w:color w:val="000000" w:themeColor="text1"/>
+        </w:rPr>
+        <w:t>. E</w:t>
+      </w:r>
+      <w:r>
+        <w:rPr>
+          <w:rFonts w:eastAsiaTheme="minorEastAsia"/>
+          <w:color w:val="000000" w:themeColor="text1"/>
+        </w:rPr>
+        <w:t>sse cadastro</w:t>
+      </w:r>
+      <w:r>
+        <w:rPr>
+          <w:rFonts w:eastAsiaTheme="minorEastAsia"/>
+          <w:color w:val="000000" w:themeColor="text1"/>
+        </w:rPr>
+        <w:t xml:space="preserve"> será</w:t>
+      </w:r>
+      <w:r>
+        <w:rPr>
+          <w:rFonts w:eastAsiaTheme="minorEastAsia"/>
+          <w:color w:val="000000" w:themeColor="text1"/>
+        </w:rPr>
+        <w:t xml:space="preserve"> responsabilidade da nossa equipe (nossa regra de negócio será essa) e nela possui os dados necessário para realizarmos o registro. A tabela possui </w:t>
+      </w:r>
+      <w:r>
+        <w:rPr>
+          <w:rFonts w:eastAsiaTheme="minorEastAsia"/>
+          <w:color w:val="000000" w:themeColor="text1"/>
+        </w:rPr>
+        <w:t>2</w:t>
+      </w:r>
+      <w:r>
+        <w:rPr>
+          <w:rFonts w:eastAsiaTheme="minorEastAsia"/>
+          <w:color w:val="000000" w:themeColor="text1"/>
+        </w:rPr>
+        <w:t xml:space="preserve"> campo</w:t>
+      </w:r>
+      <w:r>
+        <w:rPr>
+          <w:rFonts w:eastAsiaTheme="minorEastAsia"/>
+          <w:color w:val="000000" w:themeColor="text1"/>
+        </w:rPr>
+        <w:t>s</w:t>
+      </w:r>
+      <w:r>
+        <w:rPr>
+          <w:rFonts w:eastAsiaTheme="minorEastAsia"/>
+          <w:color w:val="000000" w:themeColor="text1"/>
+        </w:rPr>
+        <w:t xml:space="preserve"> </w:t>
+      </w:r>
+      <w:r>
+        <w:rPr>
+          <w:rFonts w:eastAsiaTheme="minorEastAsia"/>
+          <w:color w:val="000000" w:themeColor="text1"/>
+        </w:rPr>
+        <w:t xml:space="preserve">de </w:t>
+      </w:r>
+      <w:r>
+        <w:rPr>
+          <w:rFonts w:eastAsiaTheme="minorEastAsia"/>
+          <w:color w:val="000000" w:themeColor="text1"/>
+        </w:rPr>
+        <w:t>código de autenticação</w:t>
+      </w:r>
+      <w:r>
+        <w:rPr>
+          <w:rFonts w:eastAsiaTheme="minorEastAsia"/>
+          <w:color w:val="000000" w:themeColor="text1"/>
+        </w:rPr>
+        <w:t xml:space="preserve"> para a segurança e validação dos funcionários de uma respectiva empresa,</w:t>
+      </w:r>
+      <w:r>
+        <w:rPr>
+          <w:rFonts w:eastAsiaTheme="minorEastAsia"/>
+          <w:color w:val="000000" w:themeColor="text1"/>
+        </w:rPr>
+        <w:t xml:space="preserve"> </w:t>
+      </w:r>
+      <w:r>
+        <w:rPr>
+          <w:rFonts w:eastAsiaTheme="minorEastAsia"/>
+          <w:color w:val="000000" w:themeColor="text1"/>
+        </w:rPr>
+        <w:t xml:space="preserve">sendo um </w:t>
+      </w:r>
+      <w:r>
+        <w:rPr>
+          <w:rFonts w:eastAsiaTheme="minorEastAsia"/>
+          <w:color w:val="000000" w:themeColor="text1"/>
+        </w:rPr>
+        <w:t>para a validação do funcionário</w:t>
+      </w:r>
+      <w:r>
+        <w:rPr>
+          <w:rFonts w:eastAsiaTheme="minorEastAsia"/>
+          <w:color w:val="000000" w:themeColor="text1"/>
+        </w:rPr>
+        <w:t xml:space="preserve"> comum</w:t>
+      </w:r>
+      <w:r>
+        <w:rPr>
+          <w:rFonts w:eastAsiaTheme="minorEastAsia"/>
+          <w:color w:val="000000" w:themeColor="text1"/>
+        </w:rPr>
+        <w:t xml:space="preserve"> e outro para a validação do </w:t>
+      </w:r>
+      <w:r>
+        <w:rPr>
+          <w:rFonts w:eastAsiaTheme="minorEastAsia"/>
+          <w:color w:val="000000" w:themeColor="text1"/>
+        </w:rPr>
+        <w:t>funcionário co</w:t>
+      </w:r>
+      <w:r>
+        <w:rPr>
+          <w:rFonts w:eastAsiaTheme="minorEastAsia"/>
+          <w:color w:val="000000" w:themeColor="text1"/>
+        </w:rPr>
+        <w:t xml:space="preserve">m o cargo de </w:t>
+      </w:r>
+      <w:r>
+        <w:rPr>
+          <w:rFonts w:eastAsiaTheme="minorEastAsia"/>
+          <w:color w:val="000000" w:themeColor="text1"/>
+        </w:rPr>
+        <w:t>gerente</w:t>
+      </w:r>
+      <w:r>
+        <w:rPr>
+          <w:rFonts w:eastAsiaTheme="minorEastAsia"/>
+          <w:color w:val="000000" w:themeColor="text1"/>
+        </w:rPr>
+        <w:t>,</w:t>
+      </w:r>
+      <w:r>
+        <w:rPr>
+          <w:rFonts w:eastAsiaTheme="minorEastAsia"/>
+          <w:color w:val="000000" w:themeColor="text1"/>
+        </w:rPr>
+        <w:t xml:space="preserve"> </w:t>
+      </w:r>
+      <w:r>
+        <w:rPr>
+          <w:rFonts w:eastAsiaTheme="minorEastAsia"/>
+          <w:color w:val="000000" w:themeColor="text1"/>
+        </w:rPr>
+        <w:t xml:space="preserve">2 </w:t>
+      </w:r>
+      <w:r>
+        <w:rPr>
+          <w:rFonts w:eastAsiaTheme="minorEastAsia"/>
+          <w:color w:val="000000" w:themeColor="text1"/>
+        </w:rPr>
+        <w:t>código</w:t>
+      </w:r>
+      <w:r>
+        <w:rPr>
+          <w:rFonts w:eastAsiaTheme="minorEastAsia"/>
+          <w:color w:val="000000" w:themeColor="text1"/>
+        </w:rPr>
+        <w:t>s</w:t>
+      </w:r>
+      <w:r>
+        <w:rPr>
+          <w:rFonts w:eastAsiaTheme="minorEastAsia"/>
+          <w:color w:val="000000" w:themeColor="text1"/>
+        </w:rPr>
+        <w:t xml:space="preserve"> de autenticação</w:t>
+      </w:r>
+      <w:r>
+        <w:rPr>
+          <w:rFonts w:eastAsiaTheme="minorEastAsia"/>
+          <w:color w:val="000000" w:themeColor="text1"/>
+        </w:rPr>
+        <w:t xml:space="preserve"> ser</w:t>
+      </w:r>
+      <w:r>
+        <w:rPr>
+          <w:rFonts w:eastAsiaTheme="minorEastAsia"/>
+          <w:color w:val="000000" w:themeColor="text1"/>
+        </w:rPr>
+        <w:t>ão</w:t>
+      </w:r>
+      <w:r>
+        <w:rPr>
+          <w:rFonts w:eastAsiaTheme="minorEastAsia"/>
+          <w:color w:val="000000" w:themeColor="text1"/>
+        </w:rPr>
+        <w:t xml:space="preserve"> gerado</w:t>
+      </w:r>
+      <w:r>
+        <w:rPr>
+          <w:rFonts w:eastAsiaTheme="minorEastAsia"/>
+          <w:color w:val="000000" w:themeColor="text1"/>
+        </w:rPr>
+        <w:t>s</w:t>
+      </w:r>
+      <w:r>
+        <w:rPr>
+          <w:rFonts w:eastAsiaTheme="minorEastAsia"/>
+          <w:color w:val="000000" w:themeColor="text1"/>
+        </w:rPr>
+        <w:t xml:space="preserve"> de forma </w:t>
       </w:r>
       <w:r>
         <w:rPr>
@@ -1619,7 +2028,98 @@
           <w:rFonts w:eastAsiaTheme="minorEastAsia"/>
           <w:color w:val="000000" w:themeColor="text1"/>
         </w:rPr>
-        <w:t xml:space="preserve"> para cada empresa cadastrada para posteriormente servir como forma de autenticação de funcionários, exclusivamente daqueles que tenham o cargo de gerente ou dono, pois eles terão um acesso mais amplo no nosso site institucional (acesso privilegiado).</w:t>
+        <w:t xml:space="preserve"> para cada empresa cadastrada</w:t>
+      </w:r>
+      <w:r>
+        <w:rPr>
+          <w:rFonts w:eastAsiaTheme="minorEastAsia"/>
+          <w:color w:val="000000" w:themeColor="text1"/>
+        </w:rPr>
+        <w:t xml:space="preserve">.  A validação </w:t>
+      </w:r>
+      <w:r>
+        <w:rPr>
+          <w:rFonts w:eastAsiaTheme="minorEastAsia"/>
+          <w:color w:val="000000" w:themeColor="text1"/>
+        </w:rPr>
+        <w:t xml:space="preserve">é essencial, </w:t>
+      </w:r>
+      <w:r>
+        <w:rPr>
+          <w:rFonts w:eastAsiaTheme="minorEastAsia"/>
+          <w:color w:val="000000" w:themeColor="text1"/>
+        </w:rPr>
+        <w:t xml:space="preserve">pois </w:t>
+      </w:r>
+      <w:r>
+        <w:rPr>
+          <w:rFonts w:eastAsiaTheme="minorEastAsia"/>
+          <w:color w:val="000000" w:themeColor="text1"/>
+        </w:rPr>
+        <w:t xml:space="preserve">funcionários de diferentes cargos terão diferentes acessos </w:t>
+      </w:r>
+      <w:r>
+        <w:rPr>
+          <w:rFonts w:eastAsiaTheme="minorEastAsia"/>
+          <w:color w:val="000000" w:themeColor="text1"/>
+        </w:rPr>
+        <w:t xml:space="preserve">a nossa </w:t>
+      </w:r>
+      <w:r>
+        <w:rPr>
+          <w:rFonts w:eastAsiaTheme="minorEastAsia"/>
+          <w:color w:val="000000" w:themeColor="text1"/>
+        </w:rPr>
+        <w:t>dashboard. Os gerente</w:t>
+      </w:r>
+      <w:r>
+        <w:rPr>
+          <w:rFonts w:eastAsiaTheme="minorEastAsia"/>
+          <w:color w:val="000000" w:themeColor="text1"/>
+        </w:rPr>
+        <w:t>s</w:t>
+      </w:r>
+      <w:r>
+        <w:rPr>
+          <w:rFonts w:eastAsiaTheme="minorEastAsia"/>
+          <w:color w:val="000000" w:themeColor="text1"/>
+        </w:rPr>
+        <w:t xml:space="preserve"> terão</w:t>
+      </w:r>
+      <w:r>
+        <w:rPr>
+          <w:rFonts w:eastAsiaTheme="minorEastAsia"/>
+          <w:color w:val="000000" w:themeColor="text1"/>
+        </w:rPr>
+        <w:t xml:space="preserve"> o</w:t>
+      </w:r>
+      <w:r>
+        <w:rPr>
+          <w:rFonts w:eastAsiaTheme="minorEastAsia"/>
+          <w:color w:val="000000" w:themeColor="text1"/>
+        </w:rPr>
+        <w:t xml:space="preserve"> acesso</w:t>
+      </w:r>
+      <w:r>
+        <w:rPr>
+          <w:rFonts w:eastAsiaTheme="minorEastAsia"/>
+          <w:color w:val="000000" w:themeColor="text1"/>
+        </w:rPr>
+        <w:t xml:space="preserve"> exclusivo</w:t>
+      </w:r>
+      <w:r>
+        <w:rPr>
+          <w:rFonts w:eastAsiaTheme="minorEastAsia"/>
+          <w:color w:val="000000" w:themeColor="text1"/>
+        </w:rPr>
+        <w:t xml:space="preserve"> ao cadastro das plantações e talhões</w:t>
+      </w:r>
+      <w:r>
+        <w:rPr>
+          <w:rFonts w:eastAsiaTheme="minorEastAsia"/>
+          <w:color w:val="000000" w:themeColor="text1"/>
+        </w:rPr>
+        <w:t>.</w:t>
       </w:r>
     </w:p>
     <w:p>
@@ -1629,6 +2129,7 @@
         <w:rPr>
           <w:rFonts w:eastAsiaTheme="minorEastAsia"/>
           <w:color w:val="000000" w:themeColor="text1"/>
+          <w:u w:val="single"/>
         </w:rPr>
       </w:pPr>
     </w:p>
@@ -1648,7 +2149,7 @@
           <w:sz w:val="24"/>
           <w:szCs w:val="24"/>
         </w:rPr>
-        <w:t>- T</w:t>
+        <w:t xml:space="preserve">- </w:t>
       </w:r>
       <w:r>
         <w:rPr>
@@ -1658,23 +2159,36 @@
           <w:sz w:val="24"/>
           <w:szCs w:val="24"/>
         </w:rPr>
-        <w:t>abela estufa</w:t>
-      </w:r>
-      <w:r>
-        <w:rPr>
-          <w:rFonts w:eastAsiaTheme="minorEastAsia"/>
-          <w:b/>
-          <w:bCs/>
-          <w:color w:val="000000" w:themeColor="text1"/>
-        </w:rPr>
-        <w:t xml:space="preserve"> </w:t>
-      </w:r>
-      <w:r>
-        <w:rPr>
-          <w:rFonts w:eastAsiaTheme="minorEastAsia"/>
-          <w:color w:val="000000" w:themeColor="text1"/>
-        </w:rPr>
-        <w:t>contém o campo bloco da estufa, ele ajuda a empresa a identificar a localização da estufa facilitando também a localização dos nossos dispositivos nas mesma e a chave estrangeira da empresa.</w:t>
+        <w:t>Tabela plantação</w:t>
+      </w:r>
+      <w:r>
+        <w:rPr>
+          <w:rFonts w:eastAsiaTheme="minorEastAsia"/>
+          <w:color w:val="000000" w:themeColor="text1"/>
+        </w:rPr>
+        <w:t xml:space="preserve"> possui </w:t>
+      </w:r>
+      <w:r>
+        <w:rPr>
+          <w:rFonts w:eastAsiaTheme="minorEastAsia"/>
+          <w:color w:val="000000" w:themeColor="text1"/>
+        </w:rPr>
+        <w:t>a área total da plantação que foi registrada e a chave estrangera da empresa.</w:t>
+      </w:r>
+    </w:p>
+    <w:p>
+      <w:pPr>
+        <w:rPr>
+          <w:rFonts w:eastAsiaTheme="minorEastAsia"/>
+          <w:color w:val="000000" w:themeColor="text1"/>
+        </w:rPr>
+      </w:pPr>
+      <w:r>
+        <w:rPr>
+          <w:rFonts w:eastAsiaTheme="minorEastAsia"/>
+          <w:color w:val="000000" w:themeColor="text1"/>
+        </w:rPr>
+        <w:br w:type="page"/>
       </w:r>
     </w:p>
     <w:p>
@@ -1686,6 +2200,90 @@
           <w:color w:val="000000" w:themeColor="text1"/>
         </w:rPr>
       </w:pPr>
+      <w:r>
+        <w:rPr>
+          <w:rFonts w:eastAsiaTheme="minorEastAsia"/>
+          <w:color w:val="000000" w:themeColor="text1"/>
+          <w:sz w:val="24"/>
+          <w:szCs w:val="24"/>
+        </w:rPr>
+        <w:lastRenderedPageBreak/>
+        <w:t>- T</w:t>
+      </w:r>
+      <w:r>
+        <w:rPr>
+          <w:rFonts w:eastAsiaTheme="minorEastAsia"/>
+          <w:b/>
+          <w:color w:val="000000" w:themeColor="text1"/>
+          <w:sz w:val="24"/>
+          <w:szCs w:val="24"/>
+        </w:rPr>
+        <w:t xml:space="preserve">abela </w:t>
+      </w:r>
+      <w:r>
+        <w:rPr>
+          <w:rFonts w:eastAsiaTheme="minorEastAsia"/>
+          <w:b/>
+          <w:color w:val="000000" w:themeColor="text1"/>
+          <w:sz w:val="24"/>
+          <w:szCs w:val="24"/>
+        </w:rPr>
+        <w:t>talhão</w:t>
+      </w:r>
+      <w:r>
+        <w:rPr>
+          <w:rFonts w:eastAsiaTheme="minorEastAsia"/>
+          <w:b/>
+          <w:color w:val="000000" w:themeColor="text1"/>
+          <w:sz w:val="24"/>
+          <w:szCs w:val="24"/>
+        </w:rPr>
+        <w:t xml:space="preserve"> </w:t>
+      </w:r>
+      <w:r>
+        <w:rPr>
+          <w:rFonts w:eastAsiaTheme="minorEastAsia"/>
+          <w:color w:val="000000" w:themeColor="text1"/>
+        </w:rPr>
+        <w:t>contém a chave estrangeira da plantação e da métrica das uvas.</w:t>
+      </w:r>
+      <w:r>
+        <w:rPr>
+          <w:rFonts w:eastAsiaTheme="minorEastAsia"/>
+          <w:b/>
+          <w:bCs/>
+          <w:color w:val="000000" w:themeColor="text1"/>
+        </w:rPr>
+        <w:t xml:space="preserve"> </w:t>
+      </w:r>
+      <w:r>
+        <w:rPr>
+          <w:rFonts w:eastAsiaTheme="minorEastAsia"/>
+          <w:color w:val="000000" w:themeColor="text1"/>
+        </w:rPr>
+        <w:t xml:space="preserve">contém </w:t>
+      </w:r>
+      <w:r>
+        <w:rPr>
+          <w:rFonts w:eastAsiaTheme="minorEastAsia"/>
+          <w:color w:val="000000" w:themeColor="text1"/>
+        </w:rPr>
+        <w:t>quantidade de videiras, tamanho da área plantada,</w:t>
+      </w:r>
+      <w:r>
+        <w:rPr>
+          <w:rFonts w:eastAsiaTheme="minorEastAsia"/>
+          <w:color w:val="000000" w:themeColor="text1"/>
+        </w:rPr>
+        <w:t xml:space="preserve"> data de plantio e previsão de colheita</w:t>
+      </w:r>
+      <w:r>
+        <w:rPr>
+          <w:rFonts w:eastAsiaTheme="minorEastAsia"/>
+          <w:color w:val="000000" w:themeColor="text1"/>
+        </w:rPr>
+        <w:t>.</w:t>
+      </w:r>
     </w:p>
     <w:p>
       <w:pPr>
@@ -1696,31 +2294,67 @@
           <w:color w:val="000000" w:themeColor="text1"/>
         </w:rPr>
       </w:pPr>
-      <w:r>
+    </w:p>
+    <w:p>
+      <w:pPr>
+        <w:shd w:val="clear" w:color="auto" w:fill="FFFFFF" w:themeFill="background1"/>
+        <w:spacing w:after="0" w:line="240" w:lineRule="auto"/>
         <w:rPr>
           <w:rFonts w:eastAsiaTheme="minorEastAsia"/>
           <w:color w:val="000000" w:themeColor="text1"/>
           <w:sz w:val="24"/>
           <w:szCs w:val="24"/>
         </w:rPr>
-        <w:t xml:space="preserve">- </w:t>
-      </w:r>
-      <w:r>
-        <w:rPr>
-          <w:rFonts w:eastAsiaTheme="minorEastAsia"/>
-          <w:b/>
+      </w:pPr>
+    </w:p>
+    <w:p>
+      <w:pPr>
+        <w:shd w:val="clear" w:color="auto" w:fill="FFFFFF" w:themeFill="background1"/>
+        <w:spacing w:after="0" w:line="240" w:lineRule="auto"/>
+        <w:rPr>
+          <w:rFonts w:eastAsiaTheme="minorEastAsia"/>
+          <w:color w:val="000000" w:themeColor="text1"/>
+        </w:rPr>
+      </w:pPr>
+      <w:r>
+        <w:rPr>
+          <w:rFonts w:eastAsiaTheme="minorEastAsia"/>
           <w:color w:val="000000" w:themeColor="text1"/>
           <w:sz w:val="24"/>
           <w:szCs w:val="24"/>
         </w:rPr>
-        <w:t>Tabela plantação</w:t>
-      </w:r>
-      <w:r>
-        <w:rPr>
-          <w:rFonts w:eastAsiaTheme="minorEastAsia"/>
-          <w:color w:val="000000" w:themeColor="text1"/>
-        </w:rPr>
-        <w:t xml:space="preserve"> possui a quantidade de vieiras e tamanho da área em que foram plantadas (km²), além da chave estrangeira da estufa. Essa tabela será posteriormente utilizada como forma de cadastro no site disponibilizada apenas para funcionários com o cargo de gerente e dono. Esses dados serão importantes para utilizarmos em nossa dashboard e na próxima sprint servirá para calcularmos a quantidade de dispositivos disponíveis em cada estufa.</w:t>
+        <w:t xml:space="preserve">- </w:t>
+      </w:r>
+      <w:r>
+        <w:rPr>
+          <w:rFonts w:eastAsiaTheme="minorEastAsia"/>
+          <w:b/>
+          <w:color w:val="000000" w:themeColor="text1"/>
+          <w:sz w:val="24"/>
+          <w:szCs w:val="24"/>
+        </w:rPr>
+        <w:t>Tabela dispositivos</w:t>
+      </w:r>
+      <w:r>
+        <w:rPr>
+          <w:rFonts w:eastAsiaTheme="minorEastAsia"/>
+          <w:color w:val="000000" w:themeColor="text1"/>
+        </w:rPr>
+        <w:t xml:space="preserve"> tem a chave estrangeira d</w:t>
+      </w:r>
+      <w:r>
+        <w:rPr>
+          <w:rFonts w:eastAsiaTheme="minorEastAsia"/>
+          <w:color w:val="000000" w:themeColor="text1"/>
+        </w:rPr>
+        <w:t>o talhão</w:t>
+      </w:r>
+      <w:r>
+        <w:rPr>
+          <w:rFonts w:eastAsiaTheme="minorEastAsia"/>
+          <w:color w:val="000000" w:themeColor="text1"/>
+        </w:rPr>
+        <w:t xml:space="preserve"> e o próprio id do dispositivo para conseguirmos identificá-los. Os dispositivos coletam os dados da umidade e temperatura, porém esses mesmos dados devem ser registrados em outra tabela.</w:t>
       </w:r>
     </w:p>
     <w:p>
@@ -1730,6 +2364,16 @@
         <w:rPr>
           <w:rFonts w:eastAsiaTheme="minorEastAsia"/>
           <w:color w:val="000000" w:themeColor="text1"/>
+        </w:rPr>
+      </w:pPr>
+    </w:p>
+    <w:p>
+      <w:pPr>
+        <w:shd w:val="clear" w:color="auto" w:fill="FFFFFF" w:themeFill="background1"/>
+        <w:spacing w:after="0" w:line="240" w:lineRule="auto"/>
+        <w:rPr>
+          <w:rFonts w:eastAsiaTheme="minorEastAsia"/>
+          <w:color w:val="000000" w:themeColor="text1"/>
           <w:sz w:val="24"/>
           <w:szCs w:val="24"/>
         </w:rPr>
@@ -1761,73 +2405,15 @@
           <w:sz w:val="24"/>
           <w:szCs w:val="24"/>
         </w:rPr>
-        <w:t>Tabela dispositivos</w:t>
-      </w:r>
-      <w:r>
-        <w:rPr>
-          <w:rFonts w:eastAsiaTheme="minorEastAsia"/>
-          <w:color w:val="000000" w:themeColor="text1"/>
-        </w:rPr>
-        <w:t xml:space="preserve"> tem a chave estrangeira da plantação e o próprio id do dispositivo para conseguirmos identificá-los. Os dispositivos coletam os dados da umidade e temperatura, porém esses mesmos dados devem ser registrados em outra tabela.</w:t>
-      </w:r>
-    </w:p>
-    <w:p>
-      <w:pPr>
-        <w:shd w:val="clear" w:color="auto" w:fill="FFFFFF" w:themeFill="background1"/>
-        <w:spacing w:after="0" w:line="240" w:lineRule="auto"/>
-        <w:rPr>
-          <w:rFonts w:eastAsiaTheme="minorEastAsia"/>
-          <w:color w:val="000000" w:themeColor="text1"/>
-        </w:rPr>
-      </w:pPr>
-    </w:p>
-    <w:p>
-      <w:pPr>
-        <w:shd w:val="clear" w:color="auto" w:fill="FFFFFF" w:themeFill="background1"/>
-        <w:spacing w:after="0" w:line="240" w:lineRule="auto"/>
+        <w:t>Tabela registro</w:t>
+      </w:r>
+      <w:r>
         <w:rPr>
           <w:rFonts w:eastAsiaTheme="minorEastAsia"/>
           <w:color w:val="000000" w:themeColor="text1"/>
           <w:sz w:val="24"/>
           <w:szCs w:val="24"/>
         </w:rPr>
-      </w:pPr>
-    </w:p>
-    <w:p>
-      <w:pPr>
-        <w:shd w:val="clear" w:color="auto" w:fill="FFFFFF" w:themeFill="background1"/>
-        <w:spacing w:after="0" w:line="240" w:lineRule="auto"/>
-        <w:rPr>
-          <w:rFonts w:eastAsiaTheme="minorEastAsia"/>
-          <w:color w:val="000000" w:themeColor="text1"/>
-        </w:rPr>
-      </w:pPr>
-      <w:r>
-        <w:rPr>
-          <w:rFonts w:eastAsiaTheme="minorEastAsia"/>
-          <w:color w:val="000000" w:themeColor="text1"/>
-          <w:sz w:val="24"/>
-          <w:szCs w:val="24"/>
-        </w:rPr>
-        <w:t xml:space="preserve">- </w:t>
-      </w:r>
-      <w:r>
-        <w:rPr>
-          <w:rFonts w:eastAsiaTheme="minorEastAsia"/>
-          <w:b/>
-          <w:color w:val="000000" w:themeColor="text1"/>
-          <w:sz w:val="24"/>
-          <w:szCs w:val="24"/>
-        </w:rPr>
-        <w:t>Tabela registro</w:t>
-      </w:r>
-      <w:r>
-        <w:rPr>
-          <w:rFonts w:eastAsiaTheme="minorEastAsia"/>
-          <w:color w:val="000000" w:themeColor="text1"/>
-          <w:sz w:val="24"/>
-          <w:szCs w:val="24"/>
-        </w:rPr>
         <w:t xml:space="preserve"> </w:t>
       </w:r>
       <w:r>
@@ -1835,75 +2421,21 @@
           <w:rFonts w:eastAsiaTheme="minorEastAsia"/>
           <w:color w:val="000000" w:themeColor="text1"/>
         </w:rPr>
-        <w:t xml:space="preserve">vai armazenar a humidade e a temperatura em tempo real coletada pelos dispositivos e possui um campo que vai registrar o dia e a hora da coleta, além de conter a chave </w:t>
-      </w:r>
-      <w:r>
-        <w:rPr>
-          <w:rFonts w:eastAsiaTheme="minorEastAsia"/>
-          <w:color w:val="000000" w:themeColor="text1"/>
-        </w:rPr>
-        <w:lastRenderedPageBreak/>
-        <w:t>estrangeira do dispositivo. Com a tabela Registro e Dispositivos podemos armazenar diversos registros em um mesmo dispositivo.</w:t>
-      </w:r>
-    </w:p>
-    <w:p>
-      <w:pPr>
-        <w:shd w:val="clear" w:color="auto" w:fill="FFFFFF" w:themeFill="background1"/>
-        <w:spacing w:after="0" w:line="240" w:lineRule="auto"/>
-        <w:rPr>
-          <w:rFonts w:eastAsiaTheme="minorEastAsia"/>
-          <w:color w:val="000000" w:themeColor="text1"/>
-        </w:rPr>
-      </w:pPr>
-    </w:p>
-    <w:p>
-      <w:pPr>
-        <w:shd w:val="clear" w:color="auto" w:fill="FFFFFF" w:themeFill="background1"/>
-        <w:spacing w:after="0" w:line="240" w:lineRule="auto"/>
-        <w:rPr>
-          <w:rFonts w:eastAsiaTheme="minorEastAsia"/>
-          <w:color w:val="000000" w:themeColor="text1"/>
-        </w:rPr>
-      </w:pPr>
-      <w:r>
-        <w:rPr>
-          <w:rFonts w:eastAsiaTheme="minorEastAsia"/>
-          <w:color w:val="000000" w:themeColor="text1"/>
-          <w:sz w:val="24"/>
-          <w:szCs w:val="24"/>
-        </w:rPr>
-        <w:t xml:space="preserve">- </w:t>
-      </w:r>
-      <w:r>
-        <w:rPr>
-          <w:rFonts w:eastAsiaTheme="minorEastAsia"/>
-          <w:b/>
-          <w:color w:val="000000" w:themeColor="text1"/>
-          <w:sz w:val="24"/>
-          <w:szCs w:val="24"/>
-        </w:rPr>
-        <w:t>Tabela uva</w:t>
-      </w:r>
-      <w:r>
-        <w:rPr>
-          <w:rFonts w:eastAsiaTheme="minorEastAsia"/>
-          <w:color w:val="000000" w:themeColor="text1"/>
-        </w:rPr>
-        <w:t xml:space="preserve"> onde vai ser armazenado o tipo da uva e a chave estrangeira da plantação, lembrando que uma plantação pode ter vários tipos de uva dentro de uma estufa. Nesse caso iremos trabalhar com 3 tipos de uva (regra de negócio), sendo elas: Uva Thompson Seedless, Uva Thompson Crimson e Uva </w:t>
-      </w:r>
-      <w:r>
-        <w:rPr>
-          <w:rFonts w:eastAsiaTheme="minorEastAsia"/>
-          <w:color w:val="000000" w:themeColor="text1"/>
-        </w:rPr>
-        <w:t>Itália</w:t>
-      </w:r>
-      <w:r>
-        <w:rPr>
-          <w:rFonts w:eastAsiaTheme="minorEastAsia"/>
-          <w:color w:val="000000" w:themeColor="text1"/>
-        </w:rPr>
-        <w:t>.</w:t>
+        <w:t>ir</w:t>
+      </w:r>
+      <w:r>
+        <w:rPr>
+          <w:rFonts w:eastAsiaTheme="minorEastAsia"/>
+          <w:color w:val="000000" w:themeColor="text1"/>
+        </w:rPr>
+        <w:t>á</w:t>
+      </w:r>
+      <w:r>
+        <w:rPr>
+          <w:rFonts w:eastAsiaTheme="minorEastAsia"/>
+          <w:color w:val="000000" w:themeColor="text1"/>
+        </w:rPr>
+        <w:t xml:space="preserve"> armazenar a humidade e a temperatura em tempo real coletada pelos dispositivos e possui um campo que vai registrar o dia e a hora da coleta, além de conter a chave estrangeira do dispositivo. Com a tabela Registro e Dispositivos podemos armazenar diversos registros em um mesmo dispositivo.</w:t>
       </w:r>
     </w:p>
     <w:p>
@@ -2120,7 +2652,32 @@
           <w:szCs w:val="24"/>
           <w:bdr w:val="none" w:sz="0" w:space="0" w:color="auto" w:frame="1"/>
         </w:rPr>
-        <w:t>-Uva Itália: Temperatura ideal: Entre 2</w:t>
+        <w:t xml:space="preserve">-Uva Itália: </w:t>
+      </w:r>
+    </w:p>
+    <w:p>
+      <w:pPr>
+        <w:shd w:val="clear" w:color="auto" w:fill="FFFFFF" w:themeFill="background1"/>
+        <w:spacing w:after="0" w:line="240" w:lineRule="auto"/>
+        <w:rPr>
+          <w:rFonts w:ascii="Arial" w:hAnsi="Arial" w:cs="Arial"/>
+          <w:b/>
+          <w:bCs/>
+          <w:sz w:val="24"/>
+          <w:szCs w:val="24"/>
+          <w:bdr w:val="none" w:sz="0" w:space="0" w:color="auto" w:frame="1"/>
+        </w:rPr>
+      </w:pPr>
+      <w:r>
+        <w:rPr>
+          <w:rFonts w:ascii="Arial" w:hAnsi="Arial" w:cs="Arial"/>
+          <w:b/>
+          <w:bCs/>
+          <w:sz w:val="24"/>
+          <w:szCs w:val="24"/>
+          <w:bdr w:val="none" w:sz="0" w:space="0" w:color="auto" w:frame="1"/>
+        </w:rPr>
+        <w:t>Temperatura ideal: Entre 2</w:t>
       </w:r>
       <w:r>
         <w:rPr>
@@ -2466,7 +3023,23 @@
           <w:rFonts w:eastAsiaTheme="minorEastAsia"/>
           <w:color w:val="000000" w:themeColor="text1"/>
         </w:rPr>
-        <w:t>Visual Studio Code (HTML, CSS e Javascript), Arduino IDE 2.0 (C++), MySQL Workbench.</w:t>
+        <w:t xml:space="preserve">Visual Studio </w:t>
+      </w:r>
+      <w:proofErr w:type="spellStart"/>
+      <w:r>
+        <w:rPr>
+          <w:rFonts w:eastAsiaTheme="minorEastAsia"/>
+          <w:color w:val="000000" w:themeColor="text1"/>
+        </w:rPr>
+        <w:t>Code</w:t>
+      </w:r>
+      <w:proofErr w:type="spellEnd"/>
+      <w:r>
+        <w:rPr>
+          <w:rFonts w:eastAsiaTheme="minorEastAsia"/>
+          <w:color w:val="000000" w:themeColor="text1"/>
+        </w:rPr>
+        <w:t xml:space="preserve"> (HTML, CSS e Javascript), Arduino IDE 2.0 (C++), MySQL Workbench.</w:t>
       </w:r>
     </w:p>
     <w:p>
@@ -2558,7 +3131,39 @@
           <w:rFonts w:eastAsiaTheme="minorEastAsia"/>
           <w:color w:val="000000" w:themeColor="text1"/>
         </w:rPr>
-        <w:t>: Figma e Canva.</w:t>
+        <w:t xml:space="preserve">: </w:t>
+      </w:r>
+      <w:proofErr w:type="spellStart"/>
+      <w:r>
+        <w:rPr>
+          <w:rFonts w:eastAsiaTheme="minorEastAsia"/>
+          <w:color w:val="000000" w:themeColor="text1"/>
+        </w:rPr>
+        <w:t>Figma</w:t>
+      </w:r>
+      <w:proofErr w:type="spellEnd"/>
+      <w:r>
+        <w:rPr>
+          <w:rFonts w:eastAsiaTheme="minorEastAsia"/>
+          <w:color w:val="000000" w:themeColor="text1"/>
+        </w:rPr>
+        <w:t xml:space="preserve"> e </w:t>
+      </w:r>
+      <w:proofErr w:type="spellStart"/>
+      <w:r>
+        <w:rPr>
+          <w:rFonts w:eastAsiaTheme="minorEastAsia"/>
+          <w:color w:val="000000" w:themeColor="text1"/>
+        </w:rPr>
+        <w:t>Canva</w:t>
+      </w:r>
+      <w:proofErr w:type="spellEnd"/>
+      <w:r>
+        <w:rPr>
+          <w:rFonts w:eastAsiaTheme="minorEastAsia"/>
+          <w:color w:val="000000" w:themeColor="text1"/>
+        </w:rPr>
+        <w:t>.</w:t>
       </w:r>
     </w:p>
     <w:p>
@@ -2641,6 +3246,7 @@
           <w:bCs/>
           <w:color w:val="000000" w:themeColor="text1"/>
         </w:rPr>
+        <w:lastRenderedPageBreak/>
         <w:t xml:space="preserve">Hardwares para execução da parte física: </w:t>
       </w:r>
       <w:r>
@@ -2696,7 +3302,6 @@
           <w:sz w:val="36"/>
           <w:szCs w:val="36"/>
         </w:rPr>
-        <w:lastRenderedPageBreak/>
         <w:t>CALCULADORA</w:t>
       </w:r>
       <w:r>
@@ -2745,7 +3350,14 @@
           <w:rFonts w:eastAsiaTheme="minorEastAsia"/>
           <w:color w:val="000000" w:themeColor="text1"/>
         </w:rPr>
-        <w:t xml:space="preserve">podendo ser em dinheiro ou em quantidade de videiras </w:t>
+        <w:t xml:space="preserve">podendo ser em dinheiro ou em quantidade de </w:t>
+      </w:r>
+      <w:r>
+        <w:rPr>
+          <w:rFonts w:eastAsiaTheme="minorEastAsia"/>
+          <w:color w:val="000000" w:themeColor="text1"/>
+        </w:rPr>
+        <w:t>videiras.</w:t>
       </w:r>
     </w:p>
     <w:p>
@@ -2791,6 +3403,13 @@
         </w:rPr>
         <w:t>1 videira</w:t>
       </w:r>
+      <w:r>
+        <w:rPr>
+          <w:rFonts w:eastAsiaTheme="minorEastAsia"/>
+          <w:color w:val="000000" w:themeColor="text1"/>
+        </w:rPr>
+        <w:t>.</w:t>
+      </w:r>
     </w:p>
     <w:p>
       <w:pPr>
@@ -2826,7 +3445,7 @@
           <w:rFonts w:eastAsiaTheme="minorEastAsia"/>
           <w:color w:val="000000" w:themeColor="text1"/>
         </w:rPr>
-        <w:t xml:space="preserve"> = qtdUvas</w:t>
+        <w:t>.</w:t>
       </w:r>
     </w:p>
     <w:p>
@@ -2849,14 +3468,42 @@
           <w:rFonts w:eastAsiaTheme="minorEastAsia"/>
           <w:color w:val="000000" w:themeColor="text1"/>
         </w:rPr>
-        <w:t xml:space="preserve"> preço escolhido multiplicado pelo</w:t>
-      </w:r>
-      <w:r>
-        <w:rPr>
-          <w:rFonts w:eastAsiaTheme="minorEastAsia"/>
-          <w:color w:val="000000" w:themeColor="text1"/>
-        </w:rPr>
-        <w:t xml:space="preserve"> qtdUvas</w:t>
+        <w:t xml:space="preserve"> preço escolhido multiplicado pel</w:t>
+      </w:r>
+      <w:r>
+        <w:rPr>
+          <w:rFonts w:eastAsiaTheme="minorEastAsia"/>
+          <w:color w:val="000000" w:themeColor="text1"/>
+        </w:rPr>
+        <w:t xml:space="preserve">a </w:t>
+      </w:r>
+      <w:r>
+        <w:rPr>
+          <w:rFonts w:eastAsiaTheme="minorEastAsia"/>
+          <w:color w:val="000000" w:themeColor="text1"/>
+        </w:rPr>
+        <w:t>q</w:t>
+      </w:r>
+      <w:r>
+        <w:rPr>
+          <w:rFonts w:eastAsiaTheme="minorEastAsia"/>
+          <w:color w:val="000000" w:themeColor="text1"/>
+        </w:rPr>
+        <w:t>uantidade de u</w:t>
+      </w:r>
+      <w:r>
+        <w:rPr>
+          <w:rFonts w:eastAsiaTheme="minorEastAsia"/>
+          <w:color w:val="000000" w:themeColor="text1"/>
+        </w:rPr>
+        <w:t>vas</w:t>
+      </w:r>
+      <w:r>
+        <w:rPr>
+          <w:rFonts w:eastAsiaTheme="minorEastAsia"/>
+          <w:color w:val="000000" w:themeColor="text1"/>
+        </w:rPr>
+        <w:t>.</w:t>
       </w:r>
     </w:p>
     <w:p>
@@ -2872,7 +3519,21 @@
           <w:rFonts w:eastAsiaTheme="minorEastAsia"/>
           <w:color w:val="000000" w:themeColor="text1"/>
         </w:rPr>
-        <w:t>Lucro format converte na moeda brasileira</w:t>
+        <w:t xml:space="preserve">Lucro format </w:t>
+      </w:r>
+      <w:r>
+        <w:rPr>
+          <w:rFonts w:eastAsiaTheme="minorEastAsia"/>
+          <w:color w:val="000000" w:themeColor="text1"/>
+        </w:rPr>
+        <w:t xml:space="preserve">e o invest format </w:t>
+      </w:r>
+      <w:r>
+        <w:rPr>
+          <w:rFonts w:eastAsiaTheme="minorEastAsia"/>
+          <w:color w:val="000000" w:themeColor="text1"/>
+        </w:rPr>
+        <w:t>converte na moeda brasileira</w:t>
       </w:r>
       <w:r>
         <w:rPr>
@@ -2947,7 +3608,21 @@
           <w:rFonts w:eastAsiaTheme="minorEastAsia"/>
           <w:color w:val="000000" w:themeColor="text1"/>
         </w:rPr>
-        <w:t xml:space="preserve"> calculada pela qtd de videiras multiplicado por </w:t>
+        <w:t xml:space="preserve"> calculada pela q</w:t>
+      </w:r>
+      <w:r>
+        <w:rPr>
+          <w:rFonts w:eastAsiaTheme="minorEastAsia"/>
+          <w:color w:val="000000" w:themeColor="text1"/>
+        </w:rPr>
+        <w:t>uantidade</w:t>
+      </w:r>
+      <w:r>
+        <w:rPr>
+          <w:rFonts w:eastAsiaTheme="minorEastAsia"/>
+          <w:color w:val="000000" w:themeColor="text1"/>
+        </w:rPr>
+        <w:t xml:space="preserve"> de videiras multiplicado por </w:t>
       </w:r>
       <w:r>
         <w:rPr>
@@ -2977,137 +3652,6 @@
         </w:rPr>
         <w:t>, previsto na documentação do projeto.</w:t>
       </w:r>
-    </w:p>
-    <w:p>
-      <w:pPr>
-        <w:spacing w:line="480" w:lineRule="auto"/>
-        <w:rPr>
-          <w:rFonts w:eastAsiaTheme="minorEastAsia"/>
-          <w:color w:val="000000" w:themeColor="text1"/>
-        </w:rPr>
-      </w:pPr>
-      <w:r>
-        <w:rPr>
-          <w:rFonts w:eastAsiaTheme="minorEastAsia"/>
-          <w:color w:val="000000" w:themeColor="text1"/>
-        </w:rPr>
-        <w:lastRenderedPageBreak/>
-        <w:t xml:space="preserve">Feito </w:t>
-      </w:r>
-      <w:r>
-        <w:rPr>
-          <w:rFonts w:eastAsiaTheme="minorEastAsia"/>
-          <w:color w:val="000000" w:themeColor="text1"/>
-        </w:rPr>
-        <w:t>isso, o</w:t>
-      </w:r>
-      <w:r>
-        <w:rPr>
-          <w:rFonts w:eastAsiaTheme="minorEastAsia"/>
-          <w:color w:val="000000" w:themeColor="text1"/>
-        </w:rPr>
-        <w:t xml:space="preserve"> </w:t>
-      </w:r>
-      <w:r>
-        <w:rPr>
-          <w:rFonts w:eastAsiaTheme="minorEastAsia"/>
-          <w:color w:val="000000" w:themeColor="text1"/>
-        </w:rPr>
-        <w:t>cálculo</w:t>
-      </w:r>
-      <w:r>
-        <w:rPr>
-          <w:rFonts w:eastAsiaTheme="minorEastAsia"/>
-          <w:color w:val="000000" w:themeColor="text1"/>
-        </w:rPr>
-        <w:t xml:space="preserve"> é mostrado </w:t>
-      </w:r>
-      <w:r>
-        <w:rPr>
-          <w:rFonts w:eastAsiaTheme="minorEastAsia"/>
-          <w:color w:val="000000" w:themeColor="text1"/>
-        </w:rPr>
-        <w:t xml:space="preserve">em uma div </w:t>
-      </w:r>
-      <w:r>
-        <w:rPr>
-          <w:rFonts w:eastAsiaTheme="minorEastAsia"/>
-          <w:color w:val="000000" w:themeColor="text1"/>
-        </w:rPr>
-        <w:t>específica</w:t>
-      </w:r>
-      <w:r>
-        <w:rPr>
-          <w:rFonts w:eastAsiaTheme="minorEastAsia"/>
-          <w:color w:val="000000" w:themeColor="text1"/>
-        </w:rPr>
-        <w:t>(resultados considerando: Tipo de investimento: Dinheiro, 150 reais, 45.7 reais preço da uva por kg, tipo de uva: Uva Itália.</w:t>
-      </w:r>
-      <w:r>
-        <w:rPr>
-          <w:noProof/>
-        </w:rPr>
-        <w:t>)</w:t>
-      </w:r>
-      <w:r>
-        <w:rPr>
-          <w:rFonts w:eastAsiaTheme="minorEastAsia"/>
-          <w:color w:val="000000" w:themeColor="text1"/>
-        </w:rPr>
-        <w:drawing>
-          <wp:inline distT="0" distB="0" distL="0" distR="0" wp14:anchorId="506DAA8D" wp14:editId="7401DBFB">
-            <wp:extent cx="5731510" cy="6180455"/>
-            <wp:effectExtent l="0" t="0" r="2540" b="0"/>
-            <wp:docPr id="1132327386" name="Imagem 1" descr="Texto&#10;&#10;Descrição gerada automaticamente"/>
-            <wp:cNvGraphicFramePr>
-              <a:graphicFrameLocks xmlns:a="http://schemas.openxmlformats.org/drawingml/2006/main" noChangeAspect="1"/>
-            </wp:cNvGraphicFramePr>
-            <a:graphic xmlns:a="http://schemas.openxmlformats.org/drawingml/2006/main">
-              <a:graphicData uri="http://schemas.openxmlformats.org/drawingml/2006/picture">
-                <pic:pic xmlns:pic="http://schemas.openxmlformats.org/drawingml/2006/picture">
-                  <pic:nvPicPr>
-                    <pic:cNvPr id="1132327386" name="Imagem 1" descr="Texto&#10;&#10;Descrição gerada automaticamente"/>
-                    <pic:cNvPicPr/>
-                  </pic:nvPicPr>
-                  <pic:blipFill>
-                    <a:blip r:embed="rId5"/>
-                    <a:stretch>
-                      <a:fillRect/>
-                    </a:stretch>
-                  </pic:blipFill>
-                  <pic:spPr>
-                    <a:xfrm>
-                      <a:off x="0" y="0"/>
-                      <a:ext cx="5731510" cy="6180455"/>
-                    </a:xfrm>
-                    <a:prstGeom prst="rect">
-                      <a:avLst/>
-                    </a:prstGeom>
-                  </pic:spPr>
-                </pic:pic>
-              </a:graphicData>
-            </a:graphic>
-          </wp:inline>
-        </w:drawing>
-      </w:r>
-    </w:p>
-    <w:p>
-      <w:pPr>
-        <w:spacing w:line="480" w:lineRule="auto"/>
-        <w:rPr>
-          <w:rFonts w:eastAsiaTheme="minorEastAsia"/>
-          <w:color w:val="000000" w:themeColor="text1"/>
-        </w:rPr>
-      </w:pPr>
-    </w:p>
-    <w:p>
-      <w:pPr>
-        <w:spacing w:line="480" w:lineRule="auto"/>
-        <w:rPr>
-          <w:rFonts w:eastAsiaTheme="minorEastAsia"/>
-          <w:color w:val="000000" w:themeColor="text1"/>
-        </w:rPr>
-      </w:pPr>
     </w:p>
     <w:p>
       <w:pPr>
@@ -3147,7 +3691,6 @@
           <w:sz w:val="36"/>
           <w:szCs w:val="36"/>
         </w:rPr>
-        <w:lastRenderedPageBreak/>
         <w:t>PREMISSAS:</w:t>
       </w:r>
     </w:p>
@@ -3253,6 +3796,7 @@
           <w:rFonts w:eastAsiaTheme="minorEastAsia"/>
           <w:color w:val="000000" w:themeColor="text1"/>
         </w:rPr>
+        <w:lastRenderedPageBreak/>
         <w:t>Responsabilidade da empresa disponibilizar o código de autenticação apenas para cargos de gerente ou dono</w:t>
       </w:r>
     </w:p>
@@ -3669,7 +4213,6 @@
           <w:rFonts w:eastAsiaTheme="minorEastAsia"/>
           <w:color w:val="000000" w:themeColor="text1"/>
         </w:rPr>
-        <w:lastRenderedPageBreak/>
         <w:t>Faixa de medição limitada: O DHT11 tem uma faixa de medição de temperatura de 0°C a 50°C e uma faixa de umidade de 20% a 90% de umidade relativa.</w:t>
       </w:r>
     </w:p>

</xml_diff>